<commit_message>
Priprema za predavanje 1.4.2016
vzdesic
</commit_message>
<xml_diff>
--- a/Zadaci/04 MVC Zadaci.docx
+++ b/Zadaci/04 MVC Zadaci.docx
@@ -281,32 +281,185 @@
       <w:r>
         <w:t>osoba-prilagodba</w:t>
       </w:r>
+    </w:p>
+    <w:p>
+      <w:pPr>
+        <w:pStyle w:val="ListParagraph"/>
+        <w:numPr>
+          <w:ilvl w:val="0"/>
+          <w:numId w:val="6"/>
+        </w:numPr>
+      </w:pPr>
+      <w:r>
+        <w:t>dogadaji-prilagodba</w:t>
+      </w:r>
+    </w:p>
+    <w:p>
+      <w:pPr>
+        <w:pStyle w:val="ListParagraph"/>
+        <w:numPr>
+          <w:ilvl w:val="0"/>
+          <w:numId w:val="6"/>
+        </w:numPr>
+      </w:pPr>
+      <w:r>
+        <w:t>zanimljivost-prilagodba</w:t>
+      </w:r>
+    </w:p>
+    <w:p>
+      <w:pPr>
+        <w:pStyle w:val="ListParagraph"/>
+        <w:numPr>
+          <w:ilvl w:val="0"/>
+          <w:numId w:val="3"/>
+        </w:numPr>
+      </w:pPr>
+      <w:r>
+        <w:t>Kreirati rute</w:t>
+      </w:r>
+      <w:r>
+        <w:t xml:space="preserve"> koje će omogućiti slijedćiti slijedeće</w:t>
+      </w:r>
+      <w:r>
+        <w:t xml:space="preserve"> </w:t>
+      </w:r>
+      <w:r>
+        <w:t>karakteristike</w:t>
+      </w:r>
+      <w:r>
+        <w:t>:</w:t>
+      </w:r>
+    </w:p>
+    <w:tbl>
+      <w:tblPr>
+        <w:tblStyle w:val="TableGrid"/>
+        <w:tblW w:w="8455" w:type="dxa"/>
+        <w:tblInd w:w="720" w:type="dxa"/>
+        <w:tblLook w:val="04A0" w:firstRow="1" w:lastRow="0" w:firstColumn="1" w:lastColumn="0" w:noHBand="0" w:noVBand="1"/>
+      </w:tblPr>
+      <w:tblGrid>
+        <w:gridCol w:w="2905"/>
+        <w:gridCol w:w="5550"/>
+      </w:tblGrid>
+      <w:tr>
+        <w:tc>
+          <w:tcPr>
+            <w:tcW w:w="2905" w:type="dxa"/>
+          </w:tcPr>
+          <w:p>
+            <w:pPr>
+              <w:pStyle w:val="ListParagraph"/>
+              <w:ind w:left="0"/>
+            </w:pPr>
+            <w:r>
+              <w:t>Primjer rute/url-a</w:t>
+            </w:r>
+          </w:p>
+        </w:tc>
+        <w:tc>
+          <w:tcPr>
+            <w:tcW w:w="5550" w:type="dxa"/>
+          </w:tcPr>
+          <w:p>
+            <w:pPr>
+              <w:pStyle w:val="ListParagraph"/>
+              <w:ind w:left="0"/>
+            </w:pPr>
+            <w:r>
+              <w:t>Opis</w:t>
+            </w:r>
+          </w:p>
+        </w:tc>
+      </w:tr>
+      <w:tr>
+        <w:tc>
+          <w:tcPr>
+            <w:tcW w:w="2905" w:type="dxa"/>
+          </w:tcPr>
+          <w:p>
+            <w:r>
+              <w:t>/PjesmeGlasovi/1000</w:t>
+            </w:r>
+          </w:p>
+          <w:p>
+            <w:pPr>
+              <w:pStyle w:val="ListParagraph"/>
+              <w:ind w:left="0"/>
+            </w:pPr>
+          </w:p>
+        </w:tc>
+        <w:tc>
+          <w:tcPr>
+            <w:tcW w:w="5550" w:type="dxa"/>
+          </w:tcPr>
+          <w:p>
+            <w:pPr>
+              <w:pStyle w:val="ListParagraph"/>
+              <w:ind w:left="0"/>
+            </w:pPr>
+            <w:r>
+              <w:t>Upisom ovog URL-a dobivamo sve pjesme koje imaju barem 1000 glasova</w:t>
+            </w:r>
+            <w:r>
+              <w:t>, ili više,</w:t>
+            </w:r>
+            <w:r>
+              <w:t xml:space="preserve"> upisano u bazu podataka.</w:t>
+            </w:r>
+          </w:p>
+        </w:tc>
+      </w:tr>
+      <w:tr>
+        <w:tc>
+          <w:tcPr>
+            <w:tcW w:w="2905" w:type="dxa"/>
+          </w:tcPr>
+          <w:p>
+            <w:r>
+              <w:t>/IzvodaciGlasovi/500</w:t>
+            </w:r>
+          </w:p>
+          <w:p>
+            <w:pPr>
+              <w:pStyle w:val="ListParagraph"/>
+              <w:tabs>
+                <w:tab w:val="left" w:pos="1128"/>
+              </w:tabs>
+              <w:ind w:left="0"/>
+            </w:pPr>
+          </w:p>
+        </w:tc>
+        <w:tc>
+          <w:tcPr>
+            <w:tcW w:w="5550" w:type="dxa"/>
+          </w:tcPr>
+          <w:p>
+            <w:pPr>
+              <w:pStyle w:val="ListParagraph"/>
+              <w:ind w:left="0"/>
+            </w:pPr>
+            <w:r>
+              <w:t>Upisom ovog URL-a dobivamo sve izvođače koji imaju barem 500 glasova</w:t>
+            </w:r>
+            <w:r>
+              <w:t>, ili više,</w:t>
+            </w:r>
+            <w:r>
+              <w:t xml:space="preserve"> upisano u bazu podataka.</w:t>
+            </w:r>
+          </w:p>
+        </w:tc>
+      </w:tr>
+    </w:tbl>
+    <w:p>
+      <w:pPr>
+        <w:pStyle w:val="ListParagraph"/>
+      </w:pPr>
+      <w:r>
+        <w:t>Omogućiti da ako parametar nije napisan defaultni broj glasova bude 1000.</w:t>
+      </w:r>
       <w:bookmarkStart w:id="0" w:name="_GoBack"/>
       <w:bookmarkEnd w:id="0"/>
-    </w:p>
-    <w:p>
-      <w:pPr>
-        <w:pStyle w:val="ListParagraph"/>
-        <w:numPr>
-          <w:ilvl w:val="0"/>
-          <w:numId w:val="6"/>
-        </w:numPr>
-      </w:pPr>
-      <w:r>
-        <w:t>dogadaji-prilagodba</w:t>
-      </w:r>
-    </w:p>
-    <w:p>
-      <w:pPr>
-        <w:pStyle w:val="ListParagraph"/>
-        <w:numPr>
-          <w:ilvl w:val="0"/>
-          <w:numId w:val="6"/>
-        </w:numPr>
-      </w:pPr>
-      <w:r>
-        <w:t>zanimljivost-prilagodba</w:t>
-      </w:r>
     </w:p>
     <w:p/>
     <w:p/>
@@ -1231,6 +1384,25 @@
     <w:basedOn w:val="DefaultParagraphFont"/>
     <w:rsid w:val="00F13CB6"/>
   </w:style>
+  <w:style w:type="table" w:styleId="TableGrid">
+    <w:name w:val="Table Grid"/>
+    <w:basedOn w:val="TableNormal"/>
+    <w:uiPriority w:val="39"/>
+    <w:rsid w:val="003B3292"/>
+    <w:pPr>
+      <w:spacing w:after="0" w:line="240" w:lineRule="auto"/>
+    </w:pPr>
+    <w:tblPr>
+      <w:tblBorders>
+        <w:top w:val="single" w:sz="4" w:space="0" w:color="auto"/>
+        <w:left w:val="single" w:sz="4" w:space="0" w:color="auto"/>
+        <w:bottom w:val="single" w:sz="4" w:space="0" w:color="auto"/>
+        <w:right w:val="single" w:sz="4" w:space="0" w:color="auto"/>
+        <w:insideH w:val="single" w:sz="4" w:space="0" w:color="auto"/>
+        <w:insideV w:val="single" w:sz="4" w:space="0" w:color="auto"/>
+      </w:tblBorders>
+    </w:tblPr>
+  </w:style>
 </w:styles>
 </file>
 

</xml_diff>

<commit_message>
Zadnje promjene na sadržaju prezentacija.
vzdesic
</commit_message>
<xml_diff>
--- a/Zadaci/04 MVC Zadaci.docx
+++ b/Zadaci/04 MVC Zadaci.docx
@@ -471,19 +471,7 @@
               <w:ind w:left="0"/>
             </w:pPr>
             <w:r>
-              <w:t xml:space="preserve">Upisom ovog URL-a dobivamo sve </w:t>
-            </w:r>
-            <w:r>
-              <w:t xml:space="preserve">dogadaje </w:t>
-            </w:r>
-            <w:r>
-              <w:t xml:space="preserve">koji </w:t>
-            </w:r>
-            <w:r>
-              <w:t>su se dogodili na specificirani datum</w:t>
-            </w:r>
-            <w:r>
-              <w:t>.</w:t>
+              <w:t>Upisom ovog URL-a dobivamo sve dogadaje koji su se dogodili na specificirani datum.</w:t>
             </w:r>
           </w:p>
         </w:tc>
@@ -509,15 +497,7 @@
               <w:ind w:left="0"/>
             </w:pPr>
             <w:r>
-              <w:t xml:space="preserve">Upisom ovog URL-a dobivamo </w:t>
-            </w:r>
-            <w:r>
-              <w:t>najbolje rangirane izvođače</w:t>
-            </w:r>
-            <w:bookmarkStart w:id="0" w:name="_GoBack"/>
-            <w:bookmarkEnd w:id="0"/>
-            <w:r>
-              <w:t>.</w:t>
+              <w:t>Upisom ovog URL-a dobivamo najbolje rangirane izvođače.</w:t>
             </w:r>
           </w:p>
         </w:tc>
@@ -537,7 +517,44 @@
         <w:t>.</w:t>
       </w:r>
     </w:p>
-    <w:p/>
+    <w:p>
+      <w:pPr>
+        <w:pStyle w:val="ListParagraph"/>
+        <w:numPr>
+          <w:ilvl w:val="0"/>
+          <w:numId w:val="3"/>
+        </w:numPr>
+      </w:pPr>
+      <w:r>
+        <w:t>Potrebno je p</w:t>
+      </w:r>
+      <w:r>
+        <w:t xml:space="preserve">rilagoditi Solution da radi sa bazom PZIAutorizacija u svrhu </w:t>
+      </w:r>
+      <w:r>
+        <w:t xml:space="preserve">dohvaćanja i </w:t>
+      </w:r>
+      <w:bookmarkStart w:id="0" w:name="_GoBack"/>
+      <w:bookmarkEnd w:id="0"/>
+      <w:r>
+        <w:t>administracije korisnika.</w:t>
+      </w:r>
+    </w:p>
+    <w:p>
+      <w:pPr>
+        <w:pStyle w:val="ListParagraph"/>
+        <w:numPr>
+          <w:ilvl w:val="0"/>
+          <w:numId w:val="3"/>
+        </w:numPr>
+      </w:pPr>
+      <w:r>
+        <w:t>Prikažite korisnicima iz rola – Znanost, Umjetnost – samo one zanimljivosti koje spadaju u taj žanr.</w:t>
+      </w:r>
+      <w:r>
+        <w:t xml:space="preserve"> Svima drugima prikažite sve zanimljivosti.</w:t>
+      </w:r>
+    </w:p>
     <w:p/>
     <w:sectPr>
       <w:pgSz w:w="11906" w:h="16838"/>

</xml_diff>